<commit_message>
ajuste en contratos ws
</commit_message>
<xml_diff>
--- a/Documentacion Server Love/1.Fase Inicio/Arquitectura.docx
+++ b/Documentacion Server Love/1.Fase Inicio/Arquitectura.docx
@@ -20,6 +20,7 @@
       <w:pPr>
         <w:pStyle w:val="Ttulo"/>
       </w:pPr>
+      <w:proofErr w:type="spellStart"/>
       <w:r>
         <w:t>Arqui</w:t>
       </w:r>
@@ -29,6 +30,7 @@
       <w:r>
         <w:t>a</w:t>
       </w:r>
+      <w:proofErr w:type="spellEnd"/>
     </w:p>
     <w:p>
       <w:pPr>
@@ -151,14 +153,34 @@
       </w:pPr>
       <w:bookmarkStart w:id="0" w:name="_Toc436203377"/>
       <w:bookmarkStart w:id="1" w:name="_Toc452813577"/>
+      <w:proofErr w:type="spellStart"/>
       <w:r>
         <w:rPr>
           <w:rFonts w:ascii="Arial" w:hAnsi="Arial"/>
           <w:b/>
           <w:sz w:val="24"/>
         </w:rPr>
-        <w:t>Descripción de la Arquitectura</w:t>
-      </w:r>
+        <w:t>Descripción</w:t>
+      </w:r>
+      <w:proofErr w:type="spellEnd"/>
+      <w:r>
+        <w:rPr>
+          <w:rFonts w:ascii="Arial" w:hAnsi="Arial"/>
+          <w:b/>
+          <w:sz w:val="24"/>
+        </w:rPr>
+        <w:t xml:space="preserve"> de la </w:t>
+      </w:r>
+      <w:proofErr w:type="spellStart"/>
+      <w:r>
+        <w:rPr>
+          <w:rFonts w:ascii="Arial" w:hAnsi="Arial"/>
+          <w:b/>
+          <w:sz w:val="24"/>
+        </w:rPr>
+        <w:t>Arquitectura</w:t>
+      </w:r>
+      <w:proofErr w:type="spellEnd"/>
     </w:p>
     <w:p>
       <w:pPr>
@@ -176,7 +198,191 @@
         <w:jc w:val="both"/>
       </w:pPr>
       <w:r>
-        <w:t xml:space="preserve">De acuerdo a los requerimientos asignados se describe a continuación una arquitectura arquitectura orientada a servicios -SOA, diseño arquitectónico basado en servicios web que soportan la transformación de los datos a través de la interoperabilidad de diferentes sistemas. </w:t>
+        <w:t xml:space="preserve">De </w:t>
+      </w:r>
+      <w:proofErr w:type="spellStart"/>
+      <w:r>
+        <w:t>acuerdo</w:t>
+      </w:r>
+      <w:proofErr w:type="spellEnd"/>
+      <w:r>
+        <w:t xml:space="preserve"> a </w:t>
+      </w:r>
+      <w:proofErr w:type="spellStart"/>
+      <w:r>
+        <w:t>los</w:t>
+      </w:r>
+      <w:proofErr w:type="spellEnd"/>
+      <w:r>
+        <w:t xml:space="preserve"> </w:t>
+      </w:r>
+      <w:proofErr w:type="spellStart"/>
+      <w:r>
+        <w:t>requerimientos</w:t>
+      </w:r>
+      <w:proofErr w:type="spellEnd"/>
+      <w:r>
+        <w:t xml:space="preserve"> </w:t>
+      </w:r>
+      <w:proofErr w:type="spellStart"/>
+      <w:r>
+        <w:t>asignados</w:t>
+      </w:r>
+      <w:proofErr w:type="spellEnd"/>
+      <w:r>
+        <w:t xml:space="preserve"> se describe a </w:t>
+      </w:r>
+      <w:proofErr w:type="spellStart"/>
+      <w:r>
+        <w:t>continuación</w:t>
+      </w:r>
+      <w:proofErr w:type="spellEnd"/>
+      <w:r>
+        <w:t xml:space="preserve"> </w:t>
+      </w:r>
+      <w:proofErr w:type="spellStart"/>
+      <w:r>
+        <w:t>una</w:t>
+      </w:r>
+      <w:proofErr w:type="spellEnd"/>
+      <w:r>
+        <w:t xml:space="preserve"> </w:t>
+      </w:r>
+      <w:proofErr w:type="spellStart"/>
+      <w:r>
+        <w:t>arquitectura</w:t>
+      </w:r>
+      <w:proofErr w:type="spellEnd"/>
+      <w:r>
+        <w:t xml:space="preserve"> </w:t>
+      </w:r>
+      <w:proofErr w:type="spellStart"/>
+      <w:r>
+        <w:t>arquitectura</w:t>
+      </w:r>
+      <w:proofErr w:type="spellEnd"/>
+      <w:r>
+        <w:t xml:space="preserve"> </w:t>
+      </w:r>
+      <w:proofErr w:type="spellStart"/>
+      <w:r>
+        <w:t>orientada</w:t>
+      </w:r>
+      <w:proofErr w:type="spellEnd"/>
+      <w:r>
+        <w:t xml:space="preserve"> a </w:t>
+      </w:r>
+      <w:proofErr w:type="spellStart"/>
+      <w:r>
+        <w:t>servicios</w:t>
+      </w:r>
+      <w:proofErr w:type="spellEnd"/>
+      <w:r>
+        <w:t xml:space="preserve"> -SOA, </w:t>
+      </w:r>
+      <w:proofErr w:type="spellStart"/>
+      <w:r>
+        <w:t>diseño</w:t>
+      </w:r>
+      <w:proofErr w:type="spellEnd"/>
+      <w:r>
+        <w:t xml:space="preserve"> </w:t>
+      </w:r>
+      <w:proofErr w:type="spellStart"/>
+      <w:r>
+        <w:t>arquitectónico</w:t>
+      </w:r>
+      <w:proofErr w:type="spellEnd"/>
+      <w:r>
+        <w:t xml:space="preserve"> </w:t>
+      </w:r>
+      <w:proofErr w:type="spellStart"/>
+      <w:r>
+        <w:t>basado</w:t>
+      </w:r>
+      <w:proofErr w:type="spellEnd"/>
+      <w:r>
+        <w:t xml:space="preserve"> </w:t>
+      </w:r>
+      <w:proofErr w:type="spellStart"/>
+      <w:r>
+        <w:t>en</w:t>
+      </w:r>
+      <w:proofErr w:type="spellEnd"/>
+      <w:r>
+        <w:t xml:space="preserve"> </w:t>
+      </w:r>
+      <w:proofErr w:type="spellStart"/>
+      <w:r>
+        <w:t>servicios</w:t>
+      </w:r>
+      <w:proofErr w:type="spellEnd"/>
+      <w:r>
+        <w:t xml:space="preserve"> web que </w:t>
+      </w:r>
+      <w:proofErr w:type="spellStart"/>
+      <w:r>
+        <w:t>soportan</w:t>
+      </w:r>
+      <w:proofErr w:type="spellEnd"/>
+      <w:r>
+        <w:t xml:space="preserve"> la </w:t>
+      </w:r>
+      <w:proofErr w:type="spellStart"/>
+      <w:r>
+        <w:t>transformación</w:t>
+      </w:r>
+      <w:proofErr w:type="spellEnd"/>
+      <w:r>
+        <w:t xml:space="preserve"> de </w:t>
+      </w:r>
+      <w:proofErr w:type="spellStart"/>
+      <w:r>
+        <w:t>los</w:t>
+      </w:r>
+      <w:proofErr w:type="spellEnd"/>
+      <w:r>
+        <w:t xml:space="preserve"> </w:t>
+      </w:r>
+      <w:proofErr w:type="spellStart"/>
+      <w:r>
+        <w:t>datos</w:t>
+      </w:r>
+      <w:proofErr w:type="spellEnd"/>
+      <w:r>
+        <w:t xml:space="preserve"> a </w:t>
+      </w:r>
+      <w:proofErr w:type="spellStart"/>
+      <w:r>
+        <w:t>través</w:t>
+      </w:r>
+      <w:proofErr w:type="spellEnd"/>
+      <w:r>
+        <w:t xml:space="preserve"> de la </w:t>
+      </w:r>
+      <w:proofErr w:type="spellStart"/>
+      <w:r>
+        <w:t>interoperabilidad</w:t>
+      </w:r>
+      <w:proofErr w:type="spellEnd"/>
+      <w:r>
+        <w:t xml:space="preserve"> de </w:t>
+      </w:r>
+      <w:proofErr w:type="spellStart"/>
+      <w:r>
+        <w:t>diferentes</w:t>
+      </w:r>
+      <w:proofErr w:type="spellEnd"/>
+      <w:r>
+        <w:t xml:space="preserve"> </w:t>
+      </w:r>
+      <w:proofErr w:type="spellStart"/>
+      <w:r>
+        <w:t>sistemas</w:t>
+      </w:r>
+      <w:proofErr w:type="spellEnd"/>
+      <w:r>
+        <w:t xml:space="preserve">. </w:t>
       </w:r>
     </w:p>
     <w:p>
@@ -187,7 +393,223 @@
         <w:jc w:val="both"/>
       </w:pPr>
       <w:r>
-        <w:t xml:space="preserve">La arquitectura del componente de la aplicación servidor está basada en disponer servicios web, tecnología que permite la comunicación con el appmovil y el appStanalone, diseño de   una interfaz de software que describe un conjunto de operaciones a través de la mensajería XML estandarizada con el objetivo de intercambiar datos  con otro servicio web. </w:t>
+        <w:t xml:space="preserve">La </w:t>
+      </w:r>
+      <w:proofErr w:type="spellStart"/>
+      <w:r>
+        <w:t>arquitectura</w:t>
+      </w:r>
+      <w:proofErr w:type="spellEnd"/>
+      <w:r>
+        <w:t xml:space="preserve"> del </w:t>
+      </w:r>
+      <w:proofErr w:type="spellStart"/>
+      <w:r>
+        <w:t>componente</w:t>
+      </w:r>
+      <w:proofErr w:type="spellEnd"/>
+      <w:r>
+        <w:t xml:space="preserve"> de la </w:t>
+      </w:r>
+      <w:proofErr w:type="spellStart"/>
+      <w:r>
+        <w:t>aplicación</w:t>
+      </w:r>
+      <w:proofErr w:type="spellEnd"/>
+      <w:r>
+        <w:t xml:space="preserve"> </w:t>
+      </w:r>
+      <w:proofErr w:type="spellStart"/>
+      <w:r>
+        <w:t>servidor</w:t>
+      </w:r>
+      <w:proofErr w:type="spellEnd"/>
+      <w:r>
+        <w:t xml:space="preserve"> </w:t>
+      </w:r>
+      <w:proofErr w:type="spellStart"/>
+      <w:r>
+        <w:t>está</w:t>
+      </w:r>
+      <w:proofErr w:type="spellEnd"/>
+      <w:r>
+        <w:t xml:space="preserve"> </w:t>
+      </w:r>
+      <w:proofErr w:type="spellStart"/>
+      <w:r>
+        <w:t>basada</w:t>
+      </w:r>
+      <w:proofErr w:type="spellEnd"/>
+      <w:r>
+        <w:t xml:space="preserve"> </w:t>
+      </w:r>
+      <w:proofErr w:type="spellStart"/>
+      <w:r>
+        <w:t>en</w:t>
+      </w:r>
+      <w:proofErr w:type="spellEnd"/>
+      <w:r>
+        <w:t xml:space="preserve"> </w:t>
+      </w:r>
+      <w:proofErr w:type="spellStart"/>
+      <w:r>
+        <w:t>disponer</w:t>
+      </w:r>
+      <w:proofErr w:type="spellEnd"/>
+      <w:r>
+        <w:t xml:space="preserve"> </w:t>
+      </w:r>
+      <w:proofErr w:type="spellStart"/>
+      <w:r>
+        <w:t>servicios</w:t>
+      </w:r>
+      <w:proofErr w:type="spellEnd"/>
+      <w:r>
+        <w:t xml:space="preserve"> web, </w:t>
+      </w:r>
+      <w:proofErr w:type="spellStart"/>
+      <w:r>
+        <w:t>tecnología</w:t>
+      </w:r>
+      <w:proofErr w:type="spellEnd"/>
+      <w:r>
+        <w:t xml:space="preserve"> que </w:t>
+      </w:r>
+      <w:proofErr w:type="spellStart"/>
+      <w:r>
+        <w:t>permite</w:t>
+      </w:r>
+      <w:proofErr w:type="spellEnd"/>
+      <w:r>
+        <w:t xml:space="preserve"> la </w:t>
+      </w:r>
+      <w:proofErr w:type="spellStart"/>
+      <w:r>
+        <w:t>comunicación</w:t>
+      </w:r>
+      <w:proofErr w:type="spellEnd"/>
+      <w:r>
+        <w:t xml:space="preserve"> con el </w:t>
+      </w:r>
+      <w:proofErr w:type="spellStart"/>
+      <w:r>
+        <w:t>appmovil</w:t>
+      </w:r>
+      <w:proofErr w:type="spellEnd"/>
+      <w:r>
+        <w:t xml:space="preserve"> y el </w:t>
+      </w:r>
+      <w:proofErr w:type="spellStart"/>
+      <w:r>
+        <w:t>appStanalone</w:t>
+      </w:r>
+      <w:proofErr w:type="spellEnd"/>
+      <w:r>
+        <w:t xml:space="preserve">, </w:t>
+      </w:r>
+      <w:proofErr w:type="spellStart"/>
+      <w:r>
+        <w:t>diseño</w:t>
+      </w:r>
+      <w:proofErr w:type="spellEnd"/>
+      <w:r>
+        <w:t xml:space="preserve"> de   </w:t>
+      </w:r>
+      <w:proofErr w:type="spellStart"/>
+      <w:r>
+        <w:t>una</w:t>
+      </w:r>
+      <w:proofErr w:type="spellEnd"/>
+      <w:r>
+        <w:t xml:space="preserve"> </w:t>
+      </w:r>
+      <w:proofErr w:type="spellStart"/>
+      <w:r>
+        <w:t>interfaz</w:t>
+      </w:r>
+      <w:proofErr w:type="spellEnd"/>
+      <w:r>
+        <w:t xml:space="preserve"> de software que describe un </w:t>
+      </w:r>
+      <w:proofErr w:type="spellStart"/>
+      <w:r>
+        <w:t>conjunto</w:t>
+      </w:r>
+      <w:proofErr w:type="spellEnd"/>
+      <w:r>
+        <w:t xml:space="preserve"> de </w:t>
+      </w:r>
+      <w:proofErr w:type="spellStart"/>
+      <w:r>
+        <w:t>operaciones</w:t>
+      </w:r>
+      <w:proofErr w:type="spellEnd"/>
+      <w:r>
+        <w:t xml:space="preserve"> a </w:t>
+      </w:r>
+      <w:proofErr w:type="spellStart"/>
+      <w:r>
+        <w:t>través</w:t>
+      </w:r>
+      <w:proofErr w:type="spellEnd"/>
+      <w:r>
+        <w:t xml:space="preserve"> de la </w:t>
+      </w:r>
+      <w:proofErr w:type="spellStart"/>
+      <w:r>
+        <w:t>mensajería</w:t>
+      </w:r>
+      <w:proofErr w:type="spellEnd"/>
+      <w:r>
+        <w:t xml:space="preserve"> XML </w:t>
+      </w:r>
+      <w:proofErr w:type="spellStart"/>
+      <w:r>
+        <w:t>estandarizada</w:t>
+      </w:r>
+      <w:proofErr w:type="spellEnd"/>
+      <w:r>
+        <w:t xml:space="preserve"> con el </w:t>
+      </w:r>
+      <w:proofErr w:type="spellStart"/>
+      <w:r>
+        <w:t>objetivo</w:t>
+      </w:r>
+      <w:proofErr w:type="spellEnd"/>
+      <w:r>
+        <w:t xml:space="preserve"> de </w:t>
+      </w:r>
+      <w:proofErr w:type="spellStart"/>
+      <w:r>
+        <w:t>intercambiar</w:t>
+      </w:r>
+      <w:proofErr w:type="spellEnd"/>
+      <w:r>
+        <w:t xml:space="preserve"> </w:t>
+      </w:r>
+      <w:proofErr w:type="spellStart"/>
+      <w:r>
+        <w:t>datos</w:t>
+      </w:r>
+      <w:proofErr w:type="spellEnd"/>
+      <w:r>
+        <w:t xml:space="preserve">  con </w:t>
+      </w:r>
+      <w:proofErr w:type="spellStart"/>
+      <w:r>
+        <w:t>otro</w:t>
+      </w:r>
+      <w:proofErr w:type="spellEnd"/>
+      <w:r>
+        <w:t xml:space="preserve"> </w:t>
+      </w:r>
+      <w:proofErr w:type="spellStart"/>
+      <w:r>
+        <w:t>servicio</w:t>
+      </w:r>
+      <w:proofErr w:type="spellEnd"/>
+      <w:r>
+        <w:t xml:space="preserve"> web. </w:t>
       </w:r>
     </w:p>
     <w:p>
@@ -205,6 +627,7 @@
           <w:lang w:val="en-US" w:eastAsia="en-US"/>
         </w:rPr>
       </w:pPr>
+      <w:proofErr w:type="spellStart"/>
       <w:r>
         <w:rPr>
           <w:rFonts w:ascii="Arial" w:hAnsi="Arial" w:cs="Times New Roman"/>
@@ -212,8 +635,9 @@
           <w:sz w:val="24"/>
           <w:lang w:val="en-US" w:eastAsia="en-US"/>
         </w:rPr>
-        <w:t xml:space="preserve">Restricciones, </w:t>
-      </w:r>
+        <w:t>Restricciones</w:t>
+      </w:r>
+      <w:proofErr w:type="spellEnd"/>
       <w:r>
         <w:rPr>
           <w:rFonts w:ascii="Arial" w:hAnsi="Arial" w:cs="Times New Roman"/>
@@ -221,8 +645,29 @@
           <w:sz w:val="24"/>
           <w:lang w:val="en-US" w:eastAsia="en-US"/>
         </w:rPr>
-        <w:t xml:space="preserve">Suposiciones y </w:t>
-      </w:r>
+        <w:t xml:space="preserve">, </w:t>
+      </w:r>
+      <w:proofErr w:type="spellStart"/>
+      <w:r>
+        <w:rPr>
+          <w:rFonts w:ascii="Arial" w:hAnsi="Arial" w:cs="Times New Roman"/>
+          <w:b/>
+          <w:sz w:val="24"/>
+          <w:lang w:val="en-US" w:eastAsia="en-US"/>
+        </w:rPr>
+        <w:t>Suposiciones</w:t>
+      </w:r>
+      <w:proofErr w:type="spellEnd"/>
+      <w:r>
+        <w:rPr>
+          <w:rFonts w:ascii="Arial" w:hAnsi="Arial" w:cs="Times New Roman"/>
+          <w:b/>
+          <w:sz w:val="24"/>
+          <w:lang w:val="en-US" w:eastAsia="en-US"/>
+        </w:rPr>
+        <w:t xml:space="preserve"> y </w:t>
+      </w:r>
+      <w:proofErr w:type="spellStart"/>
       <w:r>
         <w:rPr>
           <w:rFonts w:ascii="Arial" w:hAnsi="Arial" w:cs="Times New Roman"/>
@@ -232,6 +677,7 @@
         </w:rPr>
         <w:t>riesgos</w:t>
       </w:r>
+      <w:proofErr w:type="spellEnd"/>
     </w:p>
     <w:bookmarkEnd w:id="0"/>
     <w:bookmarkEnd w:id="1"/>
@@ -282,13 +728,23 @@
           <w:sz w:val="24"/>
         </w:rPr>
       </w:pPr>
+      <w:proofErr w:type="spellStart"/>
       <w:r>
         <w:rPr>
           <w:rFonts w:ascii="Arial" w:hAnsi="Arial"/>
           <w:b/>
           <w:sz w:val="24"/>
         </w:rPr>
-        <w:t xml:space="preserve">Restricciones </w:t>
+        <w:t>Restricciones</w:t>
+      </w:r>
+      <w:proofErr w:type="spellEnd"/>
+      <w:r>
+        <w:rPr>
+          <w:rFonts w:ascii="Arial" w:hAnsi="Arial"/>
+          <w:b/>
+          <w:sz w:val="24"/>
+        </w:rPr>
+        <w:t xml:space="preserve"> </w:t>
       </w:r>
     </w:p>
     <w:p>
@@ -303,7 +759,252 @@
         <w:textAlignment w:val="baseline"/>
       </w:pPr>
       <w:r>
-        <w:t>El sistema se debe construir en 4 componentes interoperables (APP Móvil - APP SERVIDOR - APP STANDALONE - MÁQUINA DE DULCES) con intercambio de datos a través de servicios web, los cuales deben desarrollar en diferentes tecnologías de desarrollo de software. La aplicación tiene la tarea de interoperar con los dos componentes de software que  solicitan peticiones para desarrollar el objetivo del proyecto.</w:t>
+        <w:t xml:space="preserve">El </w:t>
+      </w:r>
+      <w:proofErr w:type="spellStart"/>
+      <w:r>
+        <w:t>sistema</w:t>
+      </w:r>
+      <w:proofErr w:type="spellEnd"/>
+      <w:r>
+        <w:t xml:space="preserve"> se </w:t>
+      </w:r>
+      <w:proofErr w:type="spellStart"/>
+      <w:r>
+        <w:t>debe</w:t>
+      </w:r>
+      <w:proofErr w:type="spellEnd"/>
+      <w:r>
+        <w:t xml:space="preserve"> </w:t>
+      </w:r>
+      <w:proofErr w:type="spellStart"/>
+      <w:r>
+        <w:t>construir</w:t>
+      </w:r>
+      <w:proofErr w:type="spellEnd"/>
+      <w:r>
+        <w:t xml:space="preserve"> </w:t>
+      </w:r>
+      <w:proofErr w:type="spellStart"/>
+      <w:r>
+        <w:t>en</w:t>
+      </w:r>
+      <w:proofErr w:type="spellEnd"/>
+      <w:r>
+        <w:t xml:space="preserve"> 4 </w:t>
+      </w:r>
+      <w:proofErr w:type="spellStart"/>
+      <w:r>
+        <w:t>componentes</w:t>
+      </w:r>
+      <w:proofErr w:type="spellEnd"/>
+      <w:r>
+        <w:t xml:space="preserve"> </w:t>
+      </w:r>
+      <w:proofErr w:type="spellStart"/>
+      <w:r>
+        <w:t>interoperables</w:t>
+      </w:r>
+      <w:proofErr w:type="spellEnd"/>
+      <w:r>
+        <w:t xml:space="preserve"> (APP </w:t>
+      </w:r>
+      <w:proofErr w:type="spellStart"/>
+      <w:r>
+        <w:t>Móvil</w:t>
+      </w:r>
+      <w:proofErr w:type="spellEnd"/>
+      <w:r>
+        <w:t xml:space="preserve"> - APP SERVIDOR - APP STANDALONE - MÁQUINA DE DULCES) con </w:t>
+      </w:r>
+      <w:proofErr w:type="spellStart"/>
+      <w:r>
+        <w:t>intercambio</w:t>
+      </w:r>
+      <w:proofErr w:type="spellEnd"/>
+      <w:r>
+        <w:t xml:space="preserve"> de </w:t>
+      </w:r>
+      <w:proofErr w:type="spellStart"/>
+      <w:r>
+        <w:t>datos</w:t>
+      </w:r>
+      <w:proofErr w:type="spellEnd"/>
+      <w:r>
+        <w:t xml:space="preserve"> a </w:t>
+      </w:r>
+      <w:proofErr w:type="spellStart"/>
+      <w:r>
+        <w:t>través</w:t>
+      </w:r>
+      <w:proofErr w:type="spellEnd"/>
+      <w:r>
+        <w:t xml:space="preserve"> de </w:t>
+      </w:r>
+      <w:proofErr w:type="spellStart"/>
+      <w:r>
+        <w:t>servicios</w:t>
+      </w:r>
+      <w:proofErr w:type="spellEnd"/>
+      <w:r>
+        <w:t xml:space="preserve"> web, </w:t>
+      </w:r>
+      <w:proofErr w:type="spellStart"/>
+      <w:r>
+        <w:t>los</w:t>
+      </w:r>
+      <w:proofErr w:type="spellEnd"/>
+      <w:r>
+        <w:t xml:space="preserve"> </w:t>
+      </w:r>
+      <w:proofErr w:type="spellStart"/>
+      <w:r>
+        <w:t>cuales</w:t>
+      </w:r>
+      <w:proofErr w:type="spellEnd"/>
+      <w:r>
+        <w:t xml:space="preserve"> </w:t>
+      </w:r>
+      <w:proofErr w:type="spellStart"/>
+      <w:r>
+        <w:t>deben</w:t>
+      </w:r>
+      <w:proofErr w:type="spellEnd"/>
+      <w:r>
+        <w:t xml:space="preserve"> </w:t>
+      </w:r>
+      <w:proofErr w:type="spellStart"/>
+      <w:r>
+        <w:t>desarrollar</w:t>
+      </w:r>
+      <w:proofErr w:type="spellEnd"/>
+      <w:r>
+        <w:t xml:space="preserve"> </w:t>
+      </w:r>
+      <w:proofErr w:type="spellStart"/>
+      <w:r>
+        <w:t>en</w:t>
+      </w:r>
+      <w:proofErr w:type="spellEnd"/>
+      <w:r>
+        <w:t xml:space="preserve"> </w:t>
+      </w:r>
+      <w:proofErr w:type="spellStart"/>
+      <w:r>
+        <w:t>diferentes</w:t>
+      </w:r>
+      <w:proofErr w:type="spellEnd"/>
+      <w:r>
+        <w:t xml:space="preserve"> </w:t>
+      </w:r>
+      <w:proofErr w:type="spellStart"/>
+      <w:r>
+        <w:t>tecnologías</w:t>
+      </w:r>
+      <w:proofErr w:type="spellEnd"/>
+      <w:r>
+        <w:t xml:space="preserve"> de </w:t>
+      </w:r>
+      <w:proofErr w:type="spellStart"/>
+      <w:r>
+        <w:t>desarrollo</w:t>
+      </w:r>
+      <w:proofErr w:type="spellEnd"/>
+      <w:r>
+        <w:t xml:space="preserve"> de software. La </w:t>
+      </w:r>
+      <w:proofErr w:type="spellStart"/>
+      <w:r>
+        <w:t>aplicación</w:t>
+      </w:r>
+      <w:proofErr w:type="spellEnd"/>
+      <w:r>
+        <w:t xml:space="preserve"> </w:t>
+      </w:r>
+      <w:proofErr w:type="spellStart"/>
+      <w:r>
+        <w:t>tiene</w:t>
+      </w:r>
+      <w:proofErr w:type="spellEnd"/>
+      <w:r>
+        <w:t xml:space="preserve"> la </w:t>
+      </w:r>
+      <w:proofErr w:type="spellStart"/>
+      <w:r>
+        <w:t>tarea</w:t>
+      </w:r>
+      <w:proofErr w:type="spellEnd"/>
+      <w:r>
+        <w:t xml:space="preserve"> de </w:t>
+      </w:r>
+      <w:proofErr w:type="spellStart"/>
+      <w:r>
+        <w:t>interoperar</w:t>
+      </w:r>
+      <w:proofErr w:type="spellEnd"/>
+      <w:r>
+        <w:t xml:space="preserve"> con </w:t>
+      </w:r>
+      <w:proofErr w:type="spellStart"/>
+      <w:r>
+        <w:t>los</w:t>
+      </w:r>
+      <w:proofErr w:type="spellEnd"/>
+      <w:r>
+        <w:t xml:space="preserve"> dos </w:t>
+      </w:r>
+      <w:proofErr w:type="spellStart"/>
+      <w:r>
+        <w:t>componentes</w:t>
+      </w:r>
+      <w:proofErr w:type="spellEnd"/>
+      <w:r>
+        <w:t xml:space="preserve"> de software </w:t>
+      </w:r>
+      <w:proofErr w:type="gramStart"/>
+      <w:r>
+        <w:t>que  </w:t>
+      </w:r>
+      <w:proofErr w:type="spellStart"/>
+      <w:r>
+        <w:t>solicitan</w:t>
+      </w:r>
+      <w:proofErr w:type="spellEnd"/>
+      <w:proofErr w:type="gramEnd"/>
+      <w:r>
+        <w:t xml:space="preserve"> </w:t>
+      </w:r>
+      <w:proofErr w:type="spellStart"/>
+      <w:r>
+        <w:t>peticiones</w:t>
+      </w:r>
+      <w:proofErr w:type="spellEnd"/>
+      <w:r>
+        <w:t xml:space="preserve"> para </w:t>
+      </w:r>
+      <w:proofErr w:type="spellStart"/>
+      <w:r>
+        <w:t>desarrollar</w:t>
+      </w:r>
+      <w:proofErr w:type="spellEnd"/>
+      <w:r>
+        <w:t xml:space="preserve"> el </w:t>
+      </w:r>
+      <w:proofErr w:type="spellStart"/>
+      <w:r>
+        <w:t>objetivo</w:t>
+      </w:r>
+      <w:proofErr w:type="spellEnd"/>
+      <w:r>
+        <w:t xml:space="preserve"> del </w:t>
+      </w:r>
+      <w:proofErr w:type="spellStart"/>
+      <w:r>
+        <w:t>proyecto</w:t>
+      </w:r>
+      <w:proofErr w:type="spellEnd"/>
+      <w:r>
+        <w:t>.</w:t>
       </w:r>
     </w:p>
     <w:p>
@@ -324,7 +1025,47 @@
         <w:textAlignment w:val="baseline"/>
       </w:pPr>
       <w:r>
-        <w:t xml:space="preserve">El sistema debe ser multinivel y multicapa. </w:t>
+        <w:t xml:space="preserve">El </w:t>
+      </w:r>
+      <w:proofErr w:type="spellStart"/>
+      <w:r>
+        <w:t>sistema</w:t>
+      </w:r>
+      <w:proofErr w:type="spellEnd"/>
+      <w:r>
+        <w:t xml:space="preserve"> </w:t>
+      </w:r>
+      <w:proofErr w:type="spellStart"/>
+      <w:r>
+        <w:t>debe</w:t>
+      </w:r>
+      <w:proofErr w:type="spellEnd"/>
+      <w:r>
+        <w:t xml:space="preserve"> </w:t>
+      </w:r>
+      <w:proofErr w:type="spellStart"/>
+      <w:r>
+        <w:t>ser</w:t>
+      </w:r>
+      <w:proofErr w:type="spellEnd"/>
+      <w:r>
+        <w:t xml:space="preserve"> </w:t>
+      </w:r>
+      <w:proofErr w:type="spellStart"/>
+      <w:r>
+        <w:t>multinivel</w:t>
+      </w:r>
+      <w:proofErr w:type="spellEnd"/>
+      <w:r>
+        <w:t xml:space="preserve"> y </w:t>
+      </w:r>
+      <w:proofErr w:type="spellStart"/>
+      <w:r>
+        <w:t>multicapa</w:t>
+      </w:r>
+      <w:proofErr w:type="spellEnd"/>
+      <w:r>
+        <w:t xml:space="preserve">. </w:t>
       </w:r>
     </w:p>
     <w:p>
@@ -345,7 +1086,63 @@
         <w:textAlignment w:val="baseline"/>
       </w:pPr>
       <w:r>
-        <w:t>La arquitectura del sistema general debe ser orientada a servicios.</w:t>
+        <w:t xml:space="preserve">La </w:t>
+      </w:r>
+      <w:proofErr w:type="spellStart"/>
+      <w:r>
+        <w:t>arquitectura</w:t>
+      </w:r>
+      <w:proofErr w:type="spellEnd"/>
+      <w:r>
+        <w:t xml:space="preserve"> </w:t>
+      </w:r>
+      <w:proofErr w:type="gramStart"/>
+      <w:r>
+        <w:t>del</w:t>
+      </w:r>
+      <w:proofErr w:type="gramEnd"/>
+      <w:r>
+        <w:t xml:space="preserve"> </w:t>
+      </w:r>
+      <w:proofErr w:type="spellStart"/>
+      <w:r>
+        <w:t>sistema</w:t>
+      </w:r>
+      <w:proofErr w:type="spellEnd"/>
+      <w:r>
+        <w:t xml:space="preserve"> general </w:t>
+      </w:r>
+      <w:proofErr w:type="spellStart"/>
+      <w:r>
+        <w:t>debe</w:t>
+      </w:r>
+      <w:proofErr w:type="spellEnd"/>
+      <w:r>
+        <w:t xml:space="preserve"> </w:t>
+      </w:r>
+      <w:proofErr w:type="spellStart"/>
+      <w:r>
+        <w:t>ser</w:t>
+      </w:r>
+      <w:proofErr w:type="spellEnd"/>
+      <w:r>
+        <w:t xml:space="preserve"> </w:t>
+      </w:r>
+      <w:proofErr w:type="spellStart"/>
+      <w:r>
+        <w:t>orientada</w:t>
+      </w:r>
+      <w:proofErr w:type="spellEnd"/>
+      <w:r>
+        <w:t xml:space="preserve"> a </w:t>
+      </w:r>
+      <w:proofErr w:type="spellStart"/>
+      <w:r>
+        <w:t>servicios</w:t>
+      </w:r>
+      <w:proofErr w:type="spellEnd"/>
+      <w:r>
+        <w:t>.</w:t>
       </w:r>
     </w:p>
     <w:p>
@@ -366,7 +1163,129 @@
         <w:textAlignment w:val="baseline"/>
       </w:pPr>
       <w:r>
-        <w:t>El nivel “Servidor” se debe encontrar alojado en una IP pública, de tal forma que Stand Alone y App Móvil puedan consumirlo desde cualquier lugar.</w:t>
+        <w:t xml:space="preserve">El </w:t>
+      </w:r>
+      <w:proofErr w:type="spellStart"/>
+      <w:r>
+        <w:t>nivel</w:t>
+      </w:r>
+      <w:proofErr w:type="spellEnd"/>
+      <w:r>
+        <w:t xml:space="preserve"> “</w:t>
+      </w:r>
+      <w:proofErr w:type="spellStart"/>
+      <w:r>
+        <w:t>Servidor</w:t>
+      </w:r>
+      <w:proofErr w:type="spellEnd"/>
+      <w:r>
+        <w:t xml:space="preserve">” se </w:t>
+      </w:r>
+      <w:proofErr w:type="spellStart"/>
+      <w:r>
+        <w:t>debe</w:t>
+      </w:r>
+      <w:proofErr w:type="spellEnd"/>
+      <w:r>
+        <w:t xml:space="preserve"> </w:t>
+      </w:r>
+      <w:proofErr w:type="spellStart"/>
+      <w:r>
+        <w:t>encontrar</w:t>
+      </w:r>
+      <w:proofErr w:type="spellEnd"/>
+      <w:r>
+        <w:t xml:space="preserve"> </w:t>
+      </w:r>
+      <w:proofErr w:type="spellStart"/>
+      <w:r>
+        <w:t>alojado</w:t>
+      </w:r>
+      <w:proofErr w:type="spellEnd"/>
+      <w:r>
+        <w:t xml:space="preserve"> </w:t>
+      </w:r>
+      <w:proofErr w:type="spellStart"/>
+      <w:r>
+        <w:t>en</w:t>
+      </w:r>
+      <w:proofErr w:type="spellEnd"/>
+      <w:r>
+        <w:t xml:space="preserve"> </w:t>
+      </w:r>
+      <w:proofErr w:type="spellStart"/>
+      <w:r>
+        <w:t>una</w:t>
+      </w:r>
+      <w:proofErr w:type="spellEnd"/>
+      <w:r>
+        <w:t xml:space="preserve"> IP </w:t>
+      </w:r>
+      <w:proofErr w:type="spellStart"/>
+      <w:r>
+        <w:t>pública</w:t>
+      </w:r>
+      <w:proofErr w:type="spellEnd"/>
+      <w:r>
+        <w:t xml:space="preserve">, de </w:t>
+      </w:r>
+      <w:proofErr w:type="spellStart"/>
+      <w:proofErr w:type="gramStart"/>
+      <w:r>
+        <w:t>tal</w:t>
+      </w:r>
+      <w:proofErr w:type="spellEnd"/>
+      <w:proofErr w:type="gramEnd"/>
+      <w:r>
+        <w:t xml:space="preserve"> forma que Stand Alone y App </w:t>
+      </w:r>
+      <w:proofErr w:type="spellStart"/>
+      <w:r>
+        <w:t>Móvil</w:t>
+      </w:r>
+      <w:proofErr w:type="spellEnd"/>
+      <w:r>
+        <w:t xml:space="preserve"> </w:t>
+      </w:r>
+      <w:proofErr w:type="spellStart"/>
+      <w:r>
+        <w:t>puedan</w:t>
+      </w:r>
+      <w:proofErr w:type="spellEnd"/>
+      <w:r>
+        <w:t xml:space="preserve"> </w:t>
+      </w:r>
+      <w:proofErr w:type="spellStart"/>
+      <w:r>
+        <w:t>consumirlo</w:t>
+      </w:r>
+      <w:proofErr w:type="spellEnd"/>
+      <w:r>
+        <w:t xml:space="preserve"> </w:t>
+      </w:r>
+      <w:proofErr w:type="spellStart"/>
+      <w:r>
+        <w:t>desde</w:t>
+      </w:r>
+      <w:proofErr w:type="spellEnd"/>
+      <w:r>
+        <w:t xml:space="preserve"> </w:t>
+      </w:r>
+      <w:proofErr w:type="spellStart"/>
+      <w:r>
+        <w:t>cualquier</w:t>
+      </w:r>
+      <w:proofErr w:type="spellEnd"/>
+      <w:r>
+        <w:t xml:space="preserve"> </w:t>
+      </w:r>
+      <w:proofErr w:type="spellStart"/>
+      <w:r>
+        <w:t>lugar</w:t>
+      </w:r>
+      <w:proofErr w:type="spellEnd"/>
+      <w:r>
+        <w:t>.</w:t>
       </w:r>
     </w:p>
     <w:p>
@@ -389,6 +1308,7 @@
         <w:jc w:val="both"/>
         <w:textAlignment w:val="baseline"/>
       </w:pPr>
+      <w:proofErr w:type="spellStart"/>
       <w:r>
         <w:rPr>
           <w:rFonts w:ascii="Arial" w:hAnsi="Arial"/>
@@ -397,6 +1317,7 @@
         </w:rPr>
         <w:t>Supuestos</w:t>
       </w:r>
+      <w:proofErr w:type="spellEnd"/>
     </w:p>
     <w:p>
       <w:pPr>
@@ -410,7 +1331,137 @@
         <w:textAlignment w:val="baseline"/>
       </w:pPr>
       <w:r>
-        <w:t>Los componentes de la solución deberán estar conectados a una red de alta velocidad para optimizar los tiempos de respuesta en la disposición de los servicios.</w:t>
+        <w:t xml:space="preserve">Los </w:t>
+      </w:r>
+      <w:proofErr w:type="spellStart"/>
+      <w:r>
+        <w:t>componentes</w:t>
+      </w:r>
+      <w:proofErr w:type="spellEnd"/>
+      <w:r>
+        <w:t xml:space="preserve"> de la </w:t>
+      </w:r>
+      <w:proofErr w:type="spellStart"/>
+      <w:r>
+        <w:t>solución</w:t>
+      </w:r>
+      <w:proofErr w:type="spellEnd"/>
+      <w:r>
+        <w:t xml:space="preserve"> </w:t>
+      </w:r>
+      <w:proofErr w:type="spellStart"/>
+      <w:r>
+        <w:t>deberán</w:t>
+      </w:r>
+      <w:proofErr w:type="spellEnd"/>
+      <w:r>
+        <w:t xml:space="preserve"> </w:t>
+      </w:r>
+      <w:proofErr w:type="spellStart"/>
+      <w:r>
+        <w:t>estar</w:t>
+      </w:r>
+      <w:proofErr w:type="spellEnd"/>
+      <w:r>
+        <w:t xml:space="preserve"> </w:t>
+      </w:r>
+      <w:proofErr w:type="spellStart"/>
+      <w:r>
+        <w:t>conectados</w:t>
+      </w:r>
+      <w:proofErr w:type="spellEnd"/>
+      <w:r>
+        <w:t xml:space="preserve"> a </w:t>
+      </w:r>
+      <w:proofErr w:type="spellStart"/>
+      <w:r>
+        <w:t>una</w:t>
+      </w:r>
+      <w:proofErr w:type="spellEnd"/>
+      <w:r>
+        <w:t xml:space="preserve"> red de </w:t>
+      </w:r>
+      <w:proofErr w:type="spellStart"/>
+      <w:proofErr w:type="gramStart"/>
+      <w:r>
+        <w:t>alta</w:t>
+      </w:r>
+      <w:proofErr w:type="spellEnd"/>
+      <w:proofErr w:type="gramEnd"/>
+      <w:r>
+        <w:t xml:space="preserve"> </w:t>
+      </w:r>
+      <w:proofErr w:type="spellStart"/>
+      <w:r>
+        <w:t>velocidad</w:t>
+      </w:r>
+      <w:proofErr w:type="spellEnd"/>
+      <w:r>
+        <w:t xml:space="preserve"> para </w:t>
+      </w:r>
+      <w:proofErr w:type="spellStart"/>
+      <w:r>
+        <w:t>optimizar</w:t>
+      </w:r>
+      <w:proofErr w:type="spellEnd"/>
+      <w:r>
+        <w:t xml:space="preserve"> </w:t>
+      </w:r>
+      <w:proofErr w:type="spellStart"/>
+      <w:r>
+        <w:t>los</w:t>
+      </w:r>
+      <w:proofErr w:type="spellEnd"/>
+      <w:r>
+        <w:t xml:space="preserve"> </w:t>
+      </w:r>
+      <w:proofErr w:type="spellStart"/>
+      <w:r>
+        <w:t>tiempos</w:t>
+      </w:r>
+      <w:proofErr w:type="spellEnd"/>
+      <w:r>
+        <w:t xml:space="preserve"> de </w:t>
+      </w:r>
+      <w:proofErr w:type="spellStart"/>
+      <w:r>
+        <w:t>respuesta</w:t>
+      </w:r>
+      <w:proofErr w:type="spellEnd"/>
+      <w:r>
+        <w:t xml:space="preserve"> </w:t>
+      </w:r>
+      <w:proofErr w:type="spellStart"/>
+      <w:r>
+        <w:t>en</w:t>
+      </w:r>
+      <w:proofErr w:type="spellEnd"/>
+      <w:r>
+        <w:t xml:space="preserve"> la </w:t>
+      </w:r>
+      <w:proofErr w:type="spellStart"/>
+      <w:r>
+        <w:t>disposición</w:t>
+      </w:r>
+      <w:proofErr w:type="spellEnd"/>
+      <w:r>
+        <w:t xml:space="preserve"> de </w:t>
+      </w:r>
+      <w:proofErr w:type="spellStart"/>
+      <w:r>
+        <w:t>los</w:t>
+      </w:r>
+      <w:proofErr w:type="spellEnd"/>
+      <w:r>
+        <w:t xml:space="preserve"> </w:t>
+      </w:r>
+      <w:proofErr w:type="spellStart"/>
+      <w:r>
+        <w:t>servicios</w:t>
+      </w:r>
+      <w:proofErr w:type="spellEnd"/>
+      <w:r>
+        <w:t>.</w:t>
       </w:r>
     </w:p>
     <w:p>
@@ -450,6 +1501,7 @@
           <w:sz w:val="24"/>
         </w:rPr>
       </w:pPr>
+      <w:proofErr w:type="spellStart"/>
       <w:r>
         <w:rPr>
           <w:rFonts w:ascii="Arial" w:hAnsi="Arial"/>
@@ -458,6 +1510,7 @@
         </w:rPr>
         <w:t>Riesgos</w:t>
       </w:r>
+      <w:proofErr w:type="spellEnd"/>
     </w:p>
     <w:p>
       <w:pPr>
@@ -470,8 +1523,103 @@
         <w:jc w:val="both"/>
         <w:textAlignment w:val="baseline"/>
       </w:pPr>
-      <w:r>
-        <w:t>Falta de experiencia y poco conocimiento en desarrollo de aplicaciones de reconocimiento de caras a través de interpretación de imágenes.</w:t>
+      <w:proofErr w:type="spellStart"/>
+      <w:r>
+        <w:t>Falta</w:t>
+      </w:r>
+      <w:proofErr w:type="spellEnd"/>
+      <w:r>
+        <w:t xml:space="preserve"> de </w:t>
+      </w:r>
+      <w:proofErr w:type="spellStart"/>
+      <w:r>
+        <w:t>experiencia</w:t>
+      </w:r>
+      <w:proofErr w:type="spellEnd"/>
+      <w:r>
+        <w:t xml:space="preserve"> y </w:t>
+      </w:r>
+      <w:proofErr w:type="spellStart"/>
+      <w:r>
+        <w:t>poco</w:t>
+      </w:r>
+      <w:proofErr w:type="spellEnd"/>
+      <w:r>
+        <w:t xml:space="preserve"> </w:t>
+      </w:r>
+      <w:proofErr w:type="spellStart"/>
+      <w:r>
+        <w:t>conocimiento</w:t>
+      </w:r>
+      <w:proofErr w:type="spellEnd"/>
+      <w:r>
+        <w:t xml:space="preserve"> </w:t>
+      </w:r>
+      <w:proofErr w:type="spellStart"/>
+      <w:r>
+        <w:t>en</w:t>
+      </w:r>
+      <w:proofErr w:type="spellEnd"/>
+      <w:r>
+        <w:t xml:space="preserve"> </w:t>
+      </w:r>
+      <w:proofErr w:type="spellStart"/>
+      <w:r>
+        <w:t>desarrollo</w:t>
+      </w:r>
+      <w:proofErr w:type="spellEnd"/>
+      <w:r>
+        <w:t xml:space="preserve"> de </w:t>
+      </w:r>
+      <w:proofErr w:type="spellStart"/>
+      <w:r>
+        <w:t>aplicaciones</w:t>
+      </w:r>
+      <w:proofErr w:type="spellEnd"/>
+      <w:r>
+        <w:t xml:space="preserve"> de </w:t>
+      </w:r>
+      <w:proofErr w:type="spellStart"/>
+      <w:r>
+        <w:t>reconocimiento</w:t>
+      </w:r>
+      <w:proofErr w:type="spellEnd"/>
+      <w:r>
+        <w:t xml:space="preserve"> de </w:t>
+      </w:r>
+      <w:proofErr w:type="spellStart"/>
+      <w:proofErr w:type="gramStart"/>
+      <w:r>
+        <w:t>caras</w:t>
+      </w:r>
+      <w:proofErr w:type="spellEnd"/>
+      <w:proofErr w:type="gramEnd"/>
+      <w:r>
+        <w:t xml:space="preserve"> a </w:t>
+      </w:r>
+      <w:proofErr w:type="spellStart"/>
+      <w:r>
+        <w:t>través</w:t>
+      </w:r>
+      <w:proofErr w:type="spellEnd"/>
+      <w:r>
+        <w:t xml:space="preserve"> de </w:t>
+      </w:r>
+      <w:proofErr w:type="spellStart"/>
+      <w:r>
+        <w:t>interpretación</w:t>
+      </w:r>
+      <w:proofErr w:type="spellEnd"/>
+      <w:r>
+        <w:t xml:space="preserve"> de </w:t>
+      </w:r>
+      <w:proofErr w:type="spellStart"/>
+      <w:r>
+        <w:t>imágenes</w:t>
+      </w:r>
+      <w:proofErr w:type="spellEnd"/>
+      <w:r>
+        <w:t>.</w:t>
       </w:r>
     </w:p>
     <w:p>
@@ -491,8 +1639,165 @@
         <w:jc w:val="both"/>
         <w:textAlignment w:val="baseline"/>
       </w:pPr>
-      <w:r>
-        <w:t>Existe un alto grado de incertidumbre dentro del equipo de trabajo, ya que nunca habían trabajado juntos, no se conocen en su forma de trabajar, ni tampoco sus fortalezas.</w:t>
+      <w:proofErr w:type="spellStart"/>
+      <w:r>
+        <w:t>Existe</w:t>
+      </w:r>
+      <w:proofErr w:type="spellEnd"/>
+      <w:r>
+        <w:t xml:space="preserve"> </w:t>
+      </w:r>
+      <w:proofErr w:type="gramStart"/>
+      <w:r>
+        <w:t>un</w:t>
+      </w:r>
+      <w:proofErr w:type="gramEnd"/>
+      <w:r>
+        <w:t xml:space="preserve"> alto </w:t>
+      </w:r>
+      <w:proofErr w:type="spellStart"/>
+      <w:r>
+        <w:t>grado</w:t>
+      </w:r>
+      <w:proofErr w:type="spellEnd"/>
+      <w:r>
+        <w:t xml:space="preserve"> de </w:t>
+      </w:r>
+      <w:proofErr w:type="spellStart"/>
+      <w:r>
+        <w:t>incertidumbre</w:t>
+      </w:r>
+      <w:proofErr w:type="spellEnd"/>
+      <w:r>
+        <w:t xml:space="preserve"> </w:t>
+      </w:r>
+      <w:proofErr w:type="spellStart"/>
+      <w:r>
+        <w:t>dentro</w:t>
+      </w:r>
+      <w:proofErr w:type="spellEnd"/>
+      <w:r>
+        <w:t xml:space="preserve"> del </w:t>
+      </w:r>
+      <w:proofErr w:type="spellStart"/>
+      <w:r>
+        <w:t>equipo</w:t>
+      </w:r>
+      <w:proofErr w:type="spellEnd"/>
+      <w:r>
+        <w:t xml:space="preserve"> de </w:t>
+      </w:r>
+      <w:proofErr w:type="spellStart"/>
+      <w:r>
+        <w:t>trabajo</w:t>
+      </w:r>
+      <w:proofErr w:type="spellEnd"/>
+      <w:r>
+        <w:t xml:space="preserve">, </w:t>
+      </w:r>
+      <w:proofErr w:type="spellStart"/>
+      <w:r>
+        <w:t>ya</w:t>
+      </w:r>
+      <w:proofErr w:type="spellEnd"/>
+      <w:r>
+        <w:t xml:space="preserve"> que </w:t>
+      </w:r>
+      <w:proofErr w:type="spellStart"/>
+      <w:r>
+        <w:t>nunca</w:t>
+      </w:r>
+      <w:proofErr w:type="spellEnd"/>
+      <w:r>
+        <w:t xml:space="preserve"> </w:t>
+      </w:r>
+      <w:proofErr w:type="spellStart"/>
+      <w:r>
+        <w:t>habían</w:t>
+      </w:r>
+      <w:proofErr w:type="spellEnd"/>
+      <w:r>
+        <w:t xml:space="preserve"> </w:t>
+      </w:r>
+      <w:proofErr w:type="spellStart"/>
+      <w:r>
+        <w:t>trabajado</w:t>
+      </w:r>
+      <w:proofErr w:type="spellEnd"/>
+      <w:r>
+        <w:t xml:space="preserve"> </w:t>
+      </w:r>
+      <w:proofErr w:type="spellStart"/>
+      <w:r>
+        <w:t>juntos</w:t>
+      </w:r>
+      <w:proofErr w:type="spellEnd"/>
+      <w:r>
+        <w:t xml:space="preserve">, no se </w:t>
+      </w:r>
+      <w:proofErr w:type="spellStart"/>
+      <w:r>
+        <w:t>conocen</w:t>
+      </w:r>
+      <w:proofErr w:type="spellEnd"/>
+      <w:r>
+        <w:t xml:space="preserve"> </w:t>
+      </w:r>
+      <w:proofErr w:type="spellStart"/>
+      <w:r>
+        <w:t>en</w:t>
+      </w:r>
+      <w:proofErr w:type="spellEnd"/>
+      <w:r>
+        <w:t xml:space="preserve"> </w:t>
+      </w:r>
+      <w:proofErr w:type="spellStart"/>
+      <w:r>
+        <w:t>su</w:t>
+      </w:r>
+      <w:proofErr w:type="spellEnd"/>
+      <w:r>
+        <w:t xml:space="preserve"> forma de </w:t>
+      </w:r>
+      <w:proofErr w:type="spellStart"/>
+      <w:r>
+        <w:t>trabajar</w:t>
+      </w:r>
+      <w:proofErr w:type="spellEnd"/>
+      <w:r>
+        <w:t xml:space="preserve">, </w:t>
+      </w:r>
+      <w:proofErr w:type="spellStart"/>
+      <w:r>
+        <w:t>ni</w:t>
+      </w:r>
+      <w:proofErr w:type="spellEnd"/>
+      <w:r>
+        <w:t xml:space="preserve"> </w:t>
+      </w:r>
+      <w:proofErr w:type="spellStart"/>
+      <w:r>
+        <w:t>tampoco</w:t>
+      </w:r>
+      <w:proofErr w:type="spellEnd"/>
+      <w:r>
+        <w:t xml:space="preserve"> </w:t>
+      </w:r>
+      <w:proofErr w:type="spellStart"/>
+      <w:r>
+        <w:t>sus</w:t>
+      </w:r>
+      <w:proofErr w:type="spellEnd"/>
+      <w:r>
+        <w:t xml:space="preserve"> </w:t>
+      </w:r>
+      <w:proofErr w:type="spellStart"/>
+      <w:r>
+        <w:t>fortalezas</w:t>
+      </w:r>
+      <w:proofErr w:type="spellEnd"/>
+      <w:r>
+        <w:t>.</w:t>
       </w:r>
     </w:p>
     <w:p>
@@ -517,14 +1822,34 @@
           <w:sz w:val="24"/>
         </w:rPr>
       </w:pPr>
+      <w:proofErr w:type="spellStart"/>
       <w:r>
         <w:rPr>
           <w:rFonts w:ascii="Arial" w:hAnsi="Arial"/>
           <w:b/>
           <w:sz w:val="24"/>
         </w:rPr>
-        <w:t>Decisiones Arquitectónicas</w:t>
-      </w:r>
+        <w:t>Decisiones</w:t>
+      </w:r>
+      <w:proofErr w:type="spellEnd"/>
+      <w:r>
+        <w:rPr>
+          <w:rFonts w:ascii="Arial" w:hAnsi="Arial"/>
+          <w:b/>
+          <w:sz w:val="24"/>
+        </w:rPr>
+        <w:t xml:space="preserve"> </w:t>
+      </w:r>
+      <w:proofErr w:type="spellStart"/>
+      <w:r>
+        <w:rPr>
+          <w:rFonts w:ascii="Arial" w:hAnsi="Arial"/>
+          <w:b/>
+          <w:sz w:val="24"/>
+        </w:rPr>
+        <w:t>Arquitectónicas</w:t>
+      </w:r>
+      <w:proofErr w:type="spellEnd"/>
     </w:p>
     <w:p>
       <w:pPr>
@@ -537,8 +1862,13 @@
         <w:jc w:val="both"/>
         <w:textAlignment w:val="baseline"/>
       </w:pPr>
-      <w:r>
-        <w:t>Servicio Web:</w:t>
+      <w:proofErr w:type="spellStart"/>
+      <w:r>
+        <w:t>Servicio</w:t>
+      </w:r>
+      <w:proofErr w:type="spellEnd"/>
+      <w:r>
+        <w:t xml:space="preserve"> Web:</w:t>
       </w:r>
     </w:p>
     <w:p>
@@ -553,7 +1883,47 @@
         <w:textAlignment w:val="baseline"/>
       </w:pPr>
       <w:r>
-        <w:t>El desarrollo de la aplicación servidor se realizará en .net.</w:t>
+        <w:t xml:space="preserve">El </w:t>
+      </w:r>
+      <w:proofErr w:type="spellStart"/>
+      <w:r>
+        <w:t>desarrollo</w:t>
+      </w:r>
+      <w:proofErr w:type="spellEnd"/>
+      <w:r>
+        <w:t xml:space="preserve"> de la </w:t>
+      </w:r>
+      <w:proofErr w:type="spellStart"/>
+      <w:r>
+        <w:t>aplicación</w:t>
+      </w:r>
+      <w:proofErr w:type="spellEnd"/>
+      <w:r>
+        <w:t xml:space="preserve"> </w:t>
+      </w:r>
+      <w:proofErr w:type="spellStart"/>
+      <w:r>
+        <w:t>servidor</w:t>
+      </w:r>
+      <w:proofErr w:type="spellEnd"/>
+      <w:r>
+        <w:t xml:space="preserve"> se </w:t>
+      </w:r>
+      <w:proofErr w:type="spellStart"/>
+      <w:r>
+        <w:t>realizará</w:t>
+      </w:r>
+      <w:proofErr w:type="spellEnd"/>
+      <w:r>
+        <w:t xml:space="preserve"> </w:t>
+      </w:r>
+      <w:proofErr w:type="spellStart"/>
+      <w:r>
+        <w:t>en</w:t>
+      </w:r>
+      <w:proofErr w:type="spellEnd"/>
+      <w:r>
+        <w:t xml:space="preserve"> .net.</w:t>
       </w:r>
     </w:p>
     <w:p>
@@ -568,7 +1938,79 @@
         <w:textAlignment w:val="baseline"/>
       </w:pPr>
       <w:r>
-        <w:t>Para almacenar los datos  peticiones realizadas, encolar transmisiones y poder reconstruir secuencias de instrucciones realizadas, se utilizará una base de datos MySQL.</w:t>
+        <w:t xml:space="preserve">Para </w:t>
+      </w:r>
+      <w:proofErr w:type="spellStart"/>
+      <w:r>
+        <w:t>almacenar</w:t>
+      </w:r>
+      <w:proofErr w:type="spellEnd"/>
+      <w:r>
+        <w:t xml:space="preserve"> </w:t>
+      </w:r>
+      <w:proofErr w:type="spellStart"/>
+      <w:r>
+        <w:t>los</w:t>
+      </w:r>
+      <w:proofErr w:type="spellEnd"/>
+      <w:r>
+        <w:t xml:space="preserve"> </w:t>
+      </w:r>
+      <w:proofErr w:type="spellStart"/>
+      <w:r>
+        <w:t>datos</w:t>
+      </w:r>
+      <w:proofErr w:type="spellEnd"/>
+      <w:r>
+        <w:t xml:space="preserve"> </w:t>
+      </w:r>
+      <w:proofErr w:type="gramStart"/>
+      <w:r>
+        <w:t xml:space="preserve">y </w:t>
+      </w:r>
+      <w:r>
+        <w:t xml:space="preserve"> </w:t>
+      </w:r>
+      <w:proofErr w:type="spellStart"/>
+      <w:r>
+        <w:t>peticiones</w:t>
+      </w:r>
+      <w:proofErr w:type="spellEnd"/>
+      <w:proofErr w:type="gramEnd"/>
+      <w:r>
+        <w:t xml:space="preserve"> </w:t>
+      </w:r>
+      <w:proofErr w:type="spellStart"/>
+      <w:r>
+        <w:t>realizadas</w:t>
+      </w:r>
+      <w:proofErr w:type="spellEnd"/>
+      <w:r>
+        <w:t xml:space="preserve">, se </w:t>
+      </w:r>
+      <w:proofErr w:type="spellStart"/>
+      <w:r>
+        <w:t>utilizará</w:t>
+      </w:r>
+      <w:proofErr w:type="spellEnd"/>
+      <w:r>
+        <w:t xml:space="preserve"> </w:t>
+      </w:r>
+      <w:proofErr w:type="spellStart"/>
+      <w:r>
+        <w:t>una</w:t>
+      </w:r>
+      <w:proofErr w:type="spellEnd"/>
+      <w:r>
+        <w:t xml:space="preserve"> base de </w:t>
+      </w:r>
+      <w:proofErr w:type="spellStart"/>
+      <w:r>
+        <w:t>datos</w:t>
+      </w:r>
+      <w:proofErr w:type="spellEnd"/>
+      <w:r>
+        <w:t xml:space="preserve"> MySQL.</w:t>
       </w:r>
     </w:p>
     <w:p>
@@ -583,22 +2025,210 @@
         <w:textAlignment w:val="baseline"/>
       </w:pPr>
       <w:r>
-        <w:t>Se utilizará como interfaz de comunicación Websockets, debido a que este permite definir un canal bidireccional de comunicación.</w:t>
-      </w:r>
-    </w:p>
-    <w:p>
-      <w:pPr>
-        <w:widowControl/>
-        <w:numPr>
-          <w:ilvl w:val="1"/>
-          <w:numId w:val="45"/>
-        </w:numPr>
-        <w:spacing w:line="240" w:lineRule="auto"/>
-        <w:jc w:val="both"/>
-        <w:textAlignment w:val="baseline"/>
-      </w:pPr>
-      <w:r>
-        <w:t>Se comunicará con el servicio de autorización de OpenID Google, para validar el token y el userID generado por el servicio de autenticación de OpenID Google.</w:t>
+        <w:t xml:space="preserve">A </w:t>
+      </w:r>
+      <w:proofErr w:type="spellStart"/>
+      <w:r>
+        <w:t>traves</w:t>
+      </w:r>
+      <w:proofErr w:type="spellEnd"/>
+      <w:r>
+        <w:t xml:space="preserve"> de un </w:t>
+      </w:r>
+      <w:proofErr w:type="spellStart"/>
+      <w:r>
+        <w:t>servicio</w:t>
+      </w:r>
+      <w:proofErr w:type="spellEnd"/>
+      <w:r>
+        <w:t xml:space="preserve"> de </w:t>
+      </w:r>
+      <w:proofErr w:type="spellStart"/>
+      <w:r>
+        <w:t>autorización</w:t>
+      </w:r>
+      <w:proofErr w:type="spellEnd"/>
+      <w:r>
+        <w:t xml:space="preserve"> </w:t>
+      </w:r>
+      <w:r>
+        <w:t xml:space="preserve">con </w:t>
+      </w:r>
+      <w:proofErr w:type="spellStart"/>
+      <w:r>
+        <w:t>usuario</w:t>
+      </w:r>
+      <w:proofErr w:type="spellEnd"/>
+      <w:r>
+        <w:t xml:space="preserve"> y clave de la </w:t>
+      </w:r>
+      <w:proofErr w:type="spellStart"/>
+      <w:r>
+        <w:t>aplicacion</w:t>
+      </w:r>
+      <w:proofErr w:type="spellEnd"/>
+      <w:r>
+        <w:t xml:space="preserve"> </w:t>
+      </w:r>
+      <w:proofErr w:type="spellStart"/>
+      <w:r>
+        <w:t>movil</w:t>
+      </w:r>
+      <w:proofErr w:type="spellEnd"/>
+      <w:r>
+        <w:t xml:space="preserve"> </w:t>
+      </w:r>
+      <w:r>
+        <w:t xml:space="preserve">para </w:t>
+      </w:r>
+      <w:proofErr w:type="spellStart"/>
+      <w:r>
+        <w:t>validar</w:t>
+      </w:r>
+      <w:proofErr w:type="spellEnd"/>
+      <w:r>
+        <w:t xml:space="preserve"> el token </w:t>
+      </w:r>
+      <w:proofErr w:type="spellStart"/>
+      <w:r>
+        <w:t>generado</w:t>
+      </w:r>
+      <w:proofErr w:type="spellEnd"/>
+      <w:r>
+        <w:t xml:space="preserve"> </w:t>
+      </w:r>
+      <w:proofErr w:type="spellStart"/>
+      <w:r>
+        <w:t>por</w:t>
+      </w:r>
+      <w:proofErr w:type="spellEnd"/>
+      <w:r>
+        <w:t xml:space="preserve"> el </w:t>
+      </w:r>
+      <w:proofErr w:type="spellStart"/>
+      <w:r>
+        <w:t>servicio</w:t>
+      </w:r>
+      <w:proofErr w:type="spellEnd"/>
+      <w:r>
+        <w:t xml:space="preserve"> de </w:t>
+      </w:r>
+      <w:proofErr w:type="spellStart"/>
+      <w:r>
+        <w:t>autenticación</w:t>
+      </w:r>
+      <w:proofErr w:type="spellEnd"/>
+      <w:r>
+        <w:t xml:space="preserve"> para </w:t>
+      </w:r>
+      <w:proofErr w:type="spellStart"/>
+      <w:r>
+        <w:t>dar</w:t>
+      </w:r>
+      <w:proofErr w:type="spellEnd"/>
+      <w:r>
+        <w:t xml:space="preserve"> </w:t>
+      </w:r>
+      <w:proofErr w:type="spellStart"/>
+      <w:r>
+        <w:t>continuidad</w:t>
+      </w:r>
+      <w:proofErr w:type="spellEnd"/>
+      <w:r>
+        <w:t xml:space="preserve"> a </w:t>
+      </w:r>
+      <w:proofErr w:type="spellStart"/>
+      <w:r>
+        <w:t>los</w:t>
+      </w:r>
+      <w:proofErr w:type="spellEnd"/>
+      <w:r>
+        <w:t xml:space="preserve"> </w:t>
+      </w:r>
+      <w:proofErr w:type="spellStart"/>
+      <w:r>
+        <w:t>consums</w:t>
+      </w:r>
+      <w:proofErr w:type="spellEnd"/>
+      <w:r>
+        <w:t xml:space="preserve"> de </w:t>
+      </w:r>
+      <w:proofErr w:type="spellStart"/>
+      <w:r>
+        <w:t>los</w:t>
+      </w:r>
+      <w:proofErr w:type="spellEnd"/>
+      <w:r>
+        <w:t xml:space="preserve"> </w:t>
+      </w:r>
+      <w:proofErr w:type="spellStart"/>
+      <w:r>
+        <w:t>demas</w:t>
+      </w:r>
+      <w:proofErr w:type="spellEnd"/>
+      <w:r>
+        <w:t xml:space="preserve"> </w:t>
+      </w:r>
+      <w:bookmarkStart w:id="2" w:name="_GoBack"/>
+      <w:bookmarkEnd w:id="2"/>
+      <w:r>
+        <w:t xml:space="preserve"> </w:t>
+      </w:r>
+      <w:proofErr w:type="spellStart"/>
+      <w:r>
+        <w:t>servicios</w:t>
+      </w:r>
+      <w:proofErr w:type="spellEnd"/>
+      <w:r>
+        <w:t xml:space="preserve"> del </w:t>
+      </w:r>
+      <w:proofErr w:type="spellStart"/>
+      <w:r>
+        <w:t>proceso</w:t>
+      </w:r>
+      <w:proofErr w:type="spellEnd"/>
+      <w:r>
+        <w:t xml:space="preserve"> (</w:t>
+      </w:r>
+      <w:proofErr w:type="spellStart"/>
+      <w:r>
+        <w:t>Registro</w:t>
+      </w:r>
+      <w:proofErr w:type="spellEnd"/>
+      <w:r>
+        <w:t xml:space="preserve"> </w:t>
+      </w:r>
+      <w:proofErr w:type="spellStart"/>
+      <w:r>
+        <w:t>Usuario</w:t>
+      </w:r>
+      <w:proofErr w:type="spellEnd"/>
+      <w:r>
+        <w:t xml:space="preserve">/ </w:t>
+      </w:r>
+      <w:proofErr w:type="spellStart"/>
+      <w:r>
+        <w:t>Autenticar</w:t>
+      </w:r>
+      <w:proofErr w:type="spellEnd"/>
+      <w:r>
+        <w:t xml:space="preserve"> </w:t>
+      </w:r>
+      <w:proofErr w:type="spellStart"/>
+      <w:r>
+        <w:t>Usaurio</w:t>
+      </w:r>
+      <w:proofErr w:type="spellEnd"/>
+      <w:r>
+        <w:t xml:space="preserve">/ </w:t>
+      </w:r>
+      <w:proofErr w:type="spellStart"/>
+      <w:r>
+        <w:t>Validar</w:t>
+      </w:r>
+      <w:proofErr w:type="spellEnd"/>
+      <w:r>
+        <w:t xml:space="preserve"> Amor)</w:t>
       </w:r>
     </w:p>
     <w:p>
@@ -624,7 +2254,16 @@
         </w:numPr>
       </w:pPr>
       <w:r>
-        <w:t xml:space="preserve">Vistas de Arquitectura </w:t>
+        <w:lastRenderedPageBreak/>
+        <w:t xml:space="preserve">Vistas de </w:t>
+      </w:r>
+      <w:proofErr w:type="spellStart"/>
+      <w:r>
+        <w:t>Arquitectura</w:t>
+      </w:r>
+      <w:proofErr w:type="spellEnd"/>
+      <w:r>
+        <w:t xml:space="preserve"> </w:t>
       </w:r>
     </w:p>
     <w:p>
@@ -649,13 +2288,41 @@
           <w:sz w:val="24"/>
         </w:rPr>
       </w:pPr>
+      <w:proofErr w:type="spellStart"/>
       <w:r>
         <w:rPr>
           <w:rFonts w:ascii="Arial" w:hAnsi="Arial"/>
           <w:b/>
           <w:sz w:val="24"/>
         </w:rPr>
-        <w:t xml:space="preserve">Diagrama general de componentes de software </w:t>
+        <w:t>Diagrama</w:t>
+      </w:r>
+      <w:proofErr w:type="spellEnd"/>
+      <w:r>
+        <w:rPr>
+          <w:rFonts w:ascii="Arial" w:hAnsi="Arial"/>
+          <w:b/>
+          <w:sz w:val="24"/>
+        </w:rPr>
+        <w:t xml:space="preserve"> general de </w:t>
+      </w:r>
+      <w:proofErr w:type="spellStart"/>
+      <w:r>
+        <w:rPr>
+          <w:rFonts w:ascii="Arial" w:hAnsi="Arial"/>
+          <w:b/>
+          <w:sz w:val="24"/>
+        </w:rPr>
+        <w:t>componentes</w:t>
+      </w:r>
+      <w:proofErr w:type="spellEnd"/>
+      <w:r>
+        <w:rPr>
+          <w:rFonts w:ascii="Arial" w:hAnsi="Arial"/>
+          <w:b/>
+          <w:sz w:val="24"/>
+        </w:rPr>
+        <w:t xml:space="preserve"> de software </w:t>
       </w:r>
     </w:p>
     <w:p>
@@ -735,9 +2402,35 @@
           <w:numId w:val="49"/>
         </w:numPr>
       </w:pPr>
-      <w:r>
-        <w:t>Diagramas de componente de cada servicio</w:t>
-      </w:r>
+      <w:proofErr w:type="spellStart"/>
+      <w:r>
+        <w:t>Diagramas</w:t>
+      </w:r>
+      <w:proofErr w:type="spellEnd"/>
+      <w:r>
+        <w:t xml:space="preserve"> de </w:t>
+      </w:r>
+      <w:proofErr w:type="spellStart"/>
+      <w:r>
+        <w:t>componente</w:t>
+      </w:r>
+      <w:proofErr w:type="spellEnd"/>
+      <w:r>
+        <w:t xml:space="preserve"> de </w:t>
+      </w:r>
+      <w:proofErr w:type="spellStart"/>
+      <w:r>
+        <w:t>cada</w:t>
+      </w:r>
+      <w:proofErr w:type="spellEnd"/>
+      <w:r>
+        <w:t xml:space="preserve"> </w:t>
+      </w:r>
+      <w:proofErr w:type="spellStart"/>
+      <w:r>
+        <w:t>servicio</w:t>
+      </w:r>
+      <w:proofErr w:type="spellEnd"/>
     </w:p>
     <w:p>
       <w:pPr>
@@ -749,14 +2442,34 @@
           <w:sz w:val="24"/>
         </w:rPr>
       </w:pPr>
+      <w:proofErr w:type="spellStart"/>
       <w:r>
         <w:rPr>
           <w:rFonts w:ascii="Arial" w:hAnsi="Arial"/>
           <w:b/>
           <w:sz w:val="24"/>
         </w:rPr>
-        <w:t>Registro de Usuario</w:t>
-      </w:r>
+        <w:t>Registro</w:t>
+      </w:r>
+      <w:proofErr w:type="spellEnd"/>
+      <w:r>
+        <w:rPr>
+          <w:rFonts w:ascii="Arial" w:hAnsi="Arial"/>
+          <w:b/>
+          <w:sz w:val="24"/>
+        </w:rPr>
+        <w:t xml:space="preserve"> de </w:t>
+      </w:r>
+      <w:proofErr w:type="spellStart"/>
+      <w:r>
+        <w:rPr>
+          <w:rFonts w:ascii="Arial" w:hAnsi="Arial"/>
+          <w:b/>
+          <w:sz w:val="24"/>
+        </w:rPr>
+        <w:t>Usuario</w:t>
+      </w:r>
+      <w:proofErr w:type="spellEnd"/>
     </w:p>
     <w:p>
       <w:pPr>
@@ -828,13 +2541,41 @@
           <w:sz w:val="24"/>
         </w:rPr>
       </w:pPr>
+      <w:proofErr w:type="spellStart"/>
       <w:r>
         <w:rPr>
           <w:rFonts w:ascii="Arial" w:hAnsi="Arial"/>
           <w:b/>
           <w:sz w:val="24"/>
         </w:rPr>
-        <w:t xml:space="preserve">Autenticación de Usuario </w:t>
+        <w:t>Autenticación</w:t>
+      </w:r>
+      <w:proofErr w:type="spellEnd"/>
+      <w:r>
+        <w:rPr>
+          <w:rFonts w:ascii="Arial" w:hAnsi="Arial"/>
+          <w:b/>
+          <w:sz w:val="24"/>
+        </w:rPr>
+        <w:t xml:space="preserve"> de </w:t>
+      </w:r>
+      <w:proofErr w:type="spellStart"/>
+      <w:r>
+        <w:rPr>
+          <w:rFonts w:ascii="Arial" w:hAnsi="Arial"/>
+          <w:b/>
+          <w:sz w:val="24"/>
+        </w:rPr>
+        <w:t>Usuario</w:t>
+      </w:r>
+      <w:proofErr w:type="spellEnd"/>
+      <w:r>
+        <w:rPr>
+          <w:rFonts w:ascii="Arial" w:hAnsi="Arial"/>
+          <w:b/>
+          <w:sz w:val="24"/>
+        </w:rPr>
+        <w:t xml:space="preserve"> </w:t>
       </w:r>
     </w:p>
     <w:p>
@@ -907,13 +2648,23 @@
           <w:sz w:val="24"/>
         </w:rPr>
       </w:pPr>
+      <w:proofErr w:type="spellStart"/>
       <w:r>
         <w:rPr>
           <w:rFonts w:ascii="Arial" w:hAnsi="Arial"/>
           <w:b/>
           <w:sz w:val="24"/>
         </w:rPr>
-        <w:t>Validar Amor</w:t>
+        <w:t>Validar</w:t>
+      </w:r>
+      <w:proofErr w:type="spellEnd"/>
+      <w:r>
+        <w:rPr>
+          <w:rFonts w:ascii="Arial" w:hAnsi="Arial"/>
+          <w:b/>
+          <w:sz w:val="24"/>
+        </w:rPr>
+        <w:t xml:space="preserve"> Amor</w:t>
       </w:r>
     </w:p>
     <w:p>
@@ -1052,14 +2803,70 @@
           <w:sz w:val="24"/>
         </w:rPr>
       </w:pPr>
+      <w:proofErr w:type="spellStart"/>
       <w:r>
         <w:rPr>
           <w:rFonts w:ascii="Arial" w:hAnsi="Arial"/>
           <w:b/>
           <w:sz w:val="24"/>
         </w:rPr>
-        <w:t>Autorizar envío de mensajes al amor</w:t>
-      </w:r>
+        <w:t>Autorizar</w:t>
+      </w:r>
+      <w:proofErr w:type="spellEnd"/>
+      <w:r>
+        <w:rPr>
+          <w:rFonts w:ascii="Arial" w:hAnsi="Arial"/>
+          <w:b/>
+          <w:sz w:val="24"/>
+        </w:rPr>
+        <w:t xml:space="preserve"> </w:t>
+      </w:r>
+      <w:proofErr w:type="spellStart"/>
+      <w:r>
+        <w:rPr>
+          <w:rFonts w:ascii="Arial" w:hAnsi="Arial"/>
+          <w:b/>
+          <w:sz w:val="24"/>
+        </w:rPr>
+        <w:t>envío</w:t>
+      </w:r>
+      <w:proofErr w:type="spellEnd"/>
+      <w:r>
+        <w:rPr>
+          <w:rFonts w:ascii="Arial" w:hAnsi="Arial"/>
+          <w:b/>
+          <w:sz w:val="24"/>
+        </w:rPr>
+        <w:t xml:space="preserve"> de </w:t>
+      </w:r>
+      <w:proofErr w:type="spellStart"/>
+      <w:r>
+        <w:rPr>
+          <w:rFonts w:ascii="Arial" w:hAnsi="Arial"/>
+          <w:b/>
+          <w:sz w:val="24"/>
+        </w:rPr>
+        <w:t>mensajes</w:t>
+      </w:r>
+      <w:proofErr w:type="spellEnd"/>
+      <w:r>
+        <w:rPr>
+          <w:rFonts w:ascii="Arial" w:hAnsi="Arial"/>
+          <w:b/>
+          <w:sz w:val="24"/>
+        </w:rPr>
+        <w:t xml:space="preserve"> al </w:t>
+      </w:r>
+      <w:proofErr w:type="spellStart"/>
+      <w:r>
+        <w:rPr>
+          <w:rFonts w:ascii="Arial" w:hAnsi="Arial"/>
+          <w:b/>
+          <w:sz w:val="24"/>
+        </w:rPr>
+        <w:t>amor</w:t>
+      </w:r>
+      <w:proofErr w:type="spellEnd"/>
     </w:p>
     <w:p>
       <w:pPr>
@@ -1071,6 +2878,7 @@
           <w:noProof/>
           <w:lang w:val="es-CO" w:eastAsia="es-CO"/>
         </w:rPr>
+        <w:lastRenderedPageBreak/>
         <w:drawing>
           <wp:inline distT="0" distB="0" distL="0" distR="0">
             <wp:extent cx="3825240" cy="1258570"/>
@@ -1131,14 +2939,52 @@
           <w:sz w:val="24"/>
         </w:rPr>
       </w:pPr>
+      <w:proofErr w:type="spellStart"/>
       <w:r>
         <w:rPr>
           <w:rFonts w:ascii="Arial" w:hAnsi="Arial"/>
           <w:b/>
           <w:sz w:val="24"/>
         </w:rPr>
-        <w:t>Notificación para entregar dulce</w:t>
-      </w:r>
+        <w:t>Notificación</w:t>
+      </w:r>
+      <w:proofErr w:type="spellEnd"/>
+      <w:r>
+        <w:rPr>
+          <w:rFonts w:ascii="Arial" w:hAnsi="Arial"/>
+          <w:b/>
+          <w:sz w:val="24"/>
+        </w:rPr>
+        <w:t xml:space="preserve"> para </w:t>
+      </w:r>
+      <w:proofErr w:type="spellStart"/>
+      <w:r>
+        <w:rPr>
+          <w:rFonts w:ascii="Arial" w:hAnsi="Arial"/>
+          <w:b/>
+          <w:sz w:val="24"/>
+        </w:rPr>
+        <w:t>entregar</w:t>
+      </w:r>
+      <w:proofErr w:type="spellEnd"/>
+      <w:r>
+        <w:rPr>
+          <w:rFonts w:ascii="Arial" w:hAnsi="Arial"/>
+          <w:b/>
+          <w:sz w:val="24"/>
+        </w:rPr>
+        <w:t xml:space="preserve"> </w:t>
+      </w:r>
+      <w:proofErr w:type="spellStart"/>
+      <w:r>
+        <w:rPr>
+          <w:rFonts w:ascii="Arial" w:hAnsi="Arial"/>
+          <w:b/>
+          <w:sz w:val="24"/>
+        </w:rPr>
+        <w:t>dulce</w:t>
+      </w:r>
+      <w:proofErr w:type="spellEnd"/>
     </w:p>
     <w:p>
       <w:pPr>
@@ -1210,14 +3056,52 @@
           <w:sz w:val="24"/>
         </w:rPr>
       </w:pPr>
+      <w:proofErr w:type="spellStart"/>
       <w:r>
         <w:rPr>
           <w:rFonts w:ascii="Arial" w:hAnsi="Arial"/>
           <w:b/>
           <w:sz w:val="24"/>
         </w:rPr>
-        <w:t>Notificación dulce entregado</w:t>
-      </w:r>
+        <w:t>Notificación</w:t>
+      </w:r>
+      <w:proofErr w:type="spellEnd"/>
+      <w:r>
+        <w:rPr>
+          <w:rFonts w:ascii="Arial" w:hAnsi="Arial"/>
+          <w:b/>
+          <w:sz w:val="24"/>
+        </w:rPr>
+        <w:t xml:space="preserve"> </w:t>
+      </w:r>
+      <w:proofErr w:type="spellStart"/>
+      <w:r>
+        <w:rPr>
+          <w:rFonts w:ascii="Arial" w:hAnsi="Arial"/>
+          <w:b/>
+          <w:sz w:val="24"/>
+        </w:rPr>
+        <w:t>dulce</w:t>
+      </w:r>
+      <w:proofErr w:type="spellEnd"/>
+      <w:r>
+        <w:rPr>
+          <w:rFonts w:ascii="Arial" w:hAnsi="Arial"/>
+          <w:b/>
+          <w:sz w:val="24"/>
+        </w:rPr>
+        <w:t xml:space="preserve"> </w:t>
+      </w:r>
+      <w:proofErr w:type="spellStart"/>
+      <w:r>
+        <w:rPr>
+          <w:rFonts w:ascii="Arial" w:hAnsi="Arial"/>
+          <w:b/>
+          <w:sz w:val="24"/>
+        </w:rPr>
+        <w:t>entregado</w:t>
+      </w:r>
+      <w:proofErr w:type="spellEnd"/>
     </w:p>
     <w:p>
       <w:pPr>
@@ -1338,12 +3222,6 @@
       <w:gridCol w:w="3162"/>
     </w:tblGrid>
     <w:tr>
-      <w:tblPrEx>
-        <w:tblCellMar>
-          <w:top w:w="0" w:type="dxa"/>
-          <w:bottom w:w="0" w:type="dxa"/>
-        </w:tblCellMar>
-      </w:tblPrEx>
       <w:tc>
         <w:tcPr>
           <w:tcW w:w="3162" w:type="dxa"/>
@@ -1380,11 +3258,21 @@
           <w:r>
             <w:sym w:font="Symbol" w:char="F0D3"/>
           </w:r>
-          <w:fldSimple w:instr=" DOCPROPERTY &quot;Company&quot;  \* MERGEFORMAT ">
-            <w:r>
-              <w:t>&lt;Company Name&gt;</w:t>
-            </w:r>
-          </w:fldSimple>
+          <w:r>
+            <w:fldChar w:fldCharType="begin"/>
+          </w:r>
+          <w:r>
+            <w:instrText xml:space="preserve"> DOCPROPERTY "Company"  \* MERGEFORMAT </w:instrText>
+          </w:r>
+          <w:r>
+            <w:fldChar w:fldCharType="separate"/>
+          </w:r>
+          <w:r>
+            <w:t>&lt;Company Name&gt;</w:t>
+          </w:r>
+          <w:r>
+            <w:fldChar w:fldCharType="end"/>
+          </w:r>
           <w:r>
             <w:t xml:space="preserve">, </w:t>
           </w:r>
@@ -1448,7 +3336,7 @@
               <w:rStyle w:val="Nmerodepgina"/>
               <w:noProof/>
             </w:rPr>
-            <w:t>3</w:t>
+            <w:t>2</w:t>
           </w:r>
           <w:r>
             <w:rPr>
@@ -1508,12 +3396,6 @@
       <w:gridCol w:w="3179"/>
     </w:tblGrid>
     <w:tr>
-      <w:tblPrEx>
-        <w:tblCellMar>
-          <w:top w:w="0" w:type="dxa"/>
-          <w:bottom w:w="0" w:type="dxa"/>
-        </w:tblCellMar>
-      </w:tblPrEx>
       <w:tc>
         <w:tcPr>
           <w:tcW w:w="6379" w:type="dxa"/>
@@ -1579,12 +3461,6 @@
       </w:tc>
     </w:tr>
     <w:tr>
-      <w:tblPrEx>
-        <w:tblCellMar>
-          <w:top w:w="0" w:type="dxa"/>
-          <w:bottom w:w="0" w:type="dxa"/>
-        </w:tblCellMar>
-      </w:tblPrEx>
       <w:tc>
         <w:tcPr>
           <w:tcW w:w="6379" w:type="dxa"/>
@@ -1666,14 +3542,14 @@
         <v:path o:extrusionok="f" gradientshapeok="t" o:connecttype="rect"/>
         <o:lock v:ext="edit" aspectratio="t"/>
       </v:shapetype>
-      <v:shape id="_x0000_i1088" type="#_x0000_t75" style="width:29.25pt;height:27.75pt" o:bullet="t">
+      <v:shape id="_x0000_i1092" type="#_x0000_t75" style="width:29.05pt;height:27.75pt" o:bullet="t">
         <v:imagedata r:id="rId1" o:title="clip_image001"/>
       </v:shape>
     </w:pict>
   </w:numPicBullet>
   <w:numPicBullet w:numPicBulletId="1">
     <w:pict>
-      <v:shape id="_x0000_i1089" type="#_x0000_t75" style="width:30.75pt;height:30pt" o:bullet="t">
+      <v:shape id="_x0000_i1093" type="#_x0000_t75" style="width:31.05pt;height:29.7pt" o:bullet="t">
         <v:imagedata r:id="rId2" o:title="clip_image002"/>
       </v:shape>
     </w:pict>
@@ -6356,11 +8232,15 @@
   </w:style>
   <w:style w:type="character" w:default="1" w:styleId="Fuentedeprrafopredeter">
     <w:name w:val="Default Paragraph Font"/>
+    <w:uiPriority w:val="1"/>
     <w:semiHidden/>
+    <w:unhideWhenUsed/>
   </w:style>
   <w:style w:type="table" w:default="1" w:styleId="Tablanormal">
     <w:name w:val="Normal Table"/>
+    <w:uiPriority w:val="99"/>
     <w:semiHidden/>
+    <w:unhideWhenUsed/>
     <w:tblPr>
       <w:tblInd w:w="0" w:type="dxa"/>
       <w:tblCellMar>
@@ -6373,7 +8253,9 @@
   </w:style>
   <w:style w:type="numbering" w:default="1" w:styleId="Sinlista">
     <w:name w:val="No List"/>
+    <w:uiPriority w:val="99"/>
     <w:semiHidden/>
+    <w:unhideWhenUsed/>
   </w:style>
   <w:style w:type="paragraph" w:customStyle="1" w:styleId="Paragraph2">
     <w:name w:val="Paragraph2"/>
@@ -7194,11 +9076,15 @@
   </w:style>
   <w:style w:type="character" w:default="1" w:styleId="Fuentedeprrafopredeter">
     <w:name w:val="Default Paragraph Font"/>
+    <w:uiPriority w:val="1"/>
     <w:semiHidden/>
+    <w:unhideWhenUsed/>
   </w:style>
   <w:style w:type="table" w:default="1" w:styleId="Tablanormal">
     <w:name w:val="Normal Table"/>
+    <w:uiPriority w:val="99"/>
     <w:semiHidden/>
+    <w:unhideWhenUsed/>
     <w:tblPr>
       <w:tblInd w:w="0" w:type="dxa"/>
       <w:tblCellMar>
@@ -7211,7 +9097,9 @@
   </w:style>
   <w:style w:type="numbering" w:default="1" w:styleId="Sinlista">
     <w:name w:val="No List"/>
+    <w:uiPriority w:val="99"/>
     <w:semiHidden/>
+    <w:unhideWhenUsed/>
   </w:style>
   <w:style w:type="paragraph" w:customStyle="1" w:styleId="Paragraph2">
     <w:name w:val="Paragraph2"/>

</xml_diff>